<commit_message>
CART360: Added documents from class02
</commit_message>
<xml_diff>
--- a/Critical Reflections/Critical_Reflection02.docx
+++ b/Critical Reflections/Critical_Reflection02.docx
@@ -40,12 +40,21 @@
           <w:lang w:val="fr-CA"/>
         </w:rPr>
       </w:pPr>
-      <w:r>
-        <w:rPr>
-          <w:rFonts w:ascii="Times New Roman" w:eastAsia="Times New Roman" w:hAnsi="Times New Roman" w:cs="Times New Roman"/>
-          <w:lang w:val="fr-CA"/>
-        </w:rPr>
-        <w:t>Student ID: 40177594</w:t>
+      <w:proofErr w:type="spellStart"/>
+      <w:r>
+        <w:rPr>
+          <w:rFonts w:ascii="Times New Roman" w:eastAsia="Times New Roman" w:hAnsi="Times New Roman" w:cs="Times New Roman"/>
+          <w:lang w:val="fr-CA"/>
+        </w:rPr>
+        <w:t>Student</w:t>
+      </w:r>
+      <w:proofErr w:type="spellEnd"/>
+      <w:r>
+        <w:rPr>
+          <w:rFonts w:ascii="Times New Roman" w:eastAsia="Times New Roman" w:hAnsi="Times New Roman" w:cs="Times New Roman"/>
+          <w:lang w:val="fr-CA"/>
+        </w:rPr>
+        <w:t xml:space="preserve"> ID: 40177594</w:t>
       </w:r>
     </w:p>
     <w:p>
@@ -343,8 +352,16 @@
         <w:rPr>
           <w:rFonts w:ascii="Times New Roman" w:eastAsia="Times New Roman" w:hAnsi="Times New Roman" w:cs="Times New Roman"/>
         </w:rPr>
-        <w:t>Elio Bidinost</w:t>
-      </w:r>
+        <w:t xml:space="preserve">Elio </w:t>
+      </w:r>
+      <w:proofErr w:type="spellStart"/>
+      <w:r>
+        <w:rPr>
+          <w:rFonts w:ascii="Times New Roman" w:eastAsia="Times New Roman" w:hAnsi="Times New Roman" w:cs="Times New Roman"/>
+        </w:rPr>
+        <w:t>Bidinost</w:t>
+      </w:r>
+      <w:proofErr w:type="spellEnd"/>
     </w:p>
     <w:p>
       <w:pPr>
@@ -381,7 +398,167 @@
         <w:br w:type="page"/>
       </w:r>
     </w:p>
-    <w:p/>
+    <w:p>
+      <w:r>
+        <w:lastRenderedPageBreak/>
+        <w:t>The paper describes workshops that covered e-textile techniques by making alternative game</w:t>
+      </w:r>
+      <w:r>
+        <w:t xml:space="preserve"> </w:t>
+      </w:r>
+      <w:r>
+        <w:t>controllers, which led to a conceptual game jam. The purpose was to prioritize creative exploration within marginalized makers. The research main goal was to explore and elucidate the overlap between e-textiles and experimental game making.</w:t>
+      </w:r>
+      <w:r>
+        <w:t xml:space="preserve"> The workshops served as a research method on embodied experience. Do-it-yourself game making gives a diverse and equitable space in technology. Many groups exist </w:t>
+      </w:r>
+      <w:r>
+        <w:t>to gives space to marginalized groups and promote intersectional practices such as Dames Making Games.</w:t>
+      </w:r>
+      <w:r>
+        <w:t xml:space="preserve"> Alternative controllers </w:t>
+      </w:r>
+      <w:proofErr w:type="gramStart"/>
+      <w:r>
+        <w:t>gives</w:t>
+      </w:r>
+      <w:proofErr w:type="gramEnd"/>
+      <w:r>
+        <w:t xml:space="preserve"> the opportunity to remove the established conventions in games</w:t>
+      </w:r>
+      <w:r>
+        <w:t xml:space="preserve"> and design</w:t>
+      </w:r>
+      <w:r>
+        <w:t>.</w:t>
+      </w:r>
+      <w:r>
+        <w:t xml:space="preserve"> </w:t>
+      </w:r>
+    </w:p>
+    <w:p>
+      <w:r>
+        <w:t xml:space="preserve">The text describes the Do-it-yourself concept, maker movement, and e-textiles. </w:t>
+      </w:r>
+    </w:p>
+    <w:p>
+      <w:r>
+        <w:t xml:space="preserve">Maker groups helped arise feminism in critical design in craft practices. </w:t>
+      </w:r>
+    </w:p>
+    <w:p>
+      <w:r>
+        <w:t xml:space="preserve">There </w:t>
+      </w:r>
+      <w:proofErr w:type="gramStart"/>
+      <w:r>
+        <w:t>was</w:t>
+      </w:r>
+      <w:proofErr w:type="gramEnd"/>
+      <w:r>
+        <w:t xml:space="preserve"> multiple objectives within t</w:t>
+      </w:r>
+      <w:r>
+        <w:t>hese researches: identify affordances an e-textile can bring with alternative game controllers, develop materials and kits usable in future</w:t>
+      </w:r>
+      <w:r>
+        <w:t xml:space="preserve"> jams</w:t>
+      </w:r>
+      <w:r>
+        <w:t>.</w:t>
+      </w:r>
+      <w:r>
+        <w:t xml:space="preserve"> And provide domain expertise to participants within an equity-seeking community. </w:t>
+      </w:r>
+      <w:r>
+        <w:t xml:space="preserve">  </w:t>
+      </w:r>
+    </w:p>
+    <w:p>
+      <w:r>
+        <w:t>The intersection of ethnography and practices consist of techniques (i.e., methods), translation (i.e., shift of ideas across multiple platforms) and transmission (i.e., act of communication). It</w:t>
+      </w:r>
+      <w:r>
+        <w:t xml:space="preserve"> </w:t>
+      </w:r>
+      <w:r>
+        <w:t>offers a way to consider sustainability in research outcomes</w:t>
+      </w:r>
+      <w:r>
+        <w:t>.</w:t>
+      </w:r>
+    </w:p>
+    <w:p>
+      <w:r>
+        <w:t xml:space="preserve">Play: mechanism for transmission that involves public in social spaces to extend research to a wider audience. </w:t>
+      </w:r>
+      <w:r>
+        <w:t xml:space="preserve"> Play holds the potential to disturb inevitable power dynamics while inviting active engagement.</w:t>
+      </w:r>
+    </w:p>
+    <w:p>
+      <w:r>
+        <w:t xml:space="preserve">Material play-&gt; central to physical experiences </w:t>
+      </w:r>
+      <w:r>
+        <w:t>of making, haptic and multi-sensory feedback core to both learning and developing e-textile and wearable technology projects.</w:t>
+      </w:r>
+    </w:p>
+    <w:p>
+      <w:r>
+        <w:t xml:space="preserve">Five workshops were offered, focusing on creation of alternative game controllers using textile </w:t>
+      </w:r>
+      <w:r>
+        <w:t>s</w:t>
+      </w:r>
+      <w:r>
+        <w:t xml:space="preserve">ensors and microcontrollers. Each workshop explored </w:t>
+      </w:r>
+      <w:r>
+        <w:t>different topics, materials, methods, and game types. They were announced individually and not as a series. It serves as an opportunity for iterative development. Time w</w:t>
+      </w:r>
+      <w:r>
+        <w:t>a</w:t>
+      </w:r>
+      <w:r>
+        <w:t xml:space="preserve">s devoted to teaching, designing, and crafting a game controller. Controllers produced were used to control existing games.  The preparation </w:t>
+      </w:r>
+      <w:r>
+        <w:t xml:space="preserve">of physical materials became more advanced through each workshop. </w:t>
+      </w:r>
+    </w:p>
+    <w:p>
+      <w:r>
+        <w:t xml:space="preserve">The first workshop, Introduction to Textile Game Controllers, introduced a curated selection of materials and prototyping methods to gauge interest in topics for future workshops.  Three sensing methods were introduced: capacitive sensing, digital switches, and analog sensors, all made with conductive textiles. First method: connecting e-textiles on </w:t>
+      </w:r>
+      <w:proofErr w:type="spellStart"/>
+      <w:r>
+        <w:t>Makey</w:t>
+      </w:r>
+      <w:proofErr w:type="spellEnd"/>
+      <w:r>
+        <w:t xml:space="preserve"> </w:t>
+      </w:r>
+      <w:proofErr w:type="spellStart"/>
+      <w:r>
+        <w:t>Makey</w:t>
+      </w:r>
+      <w:proofErr w:type="spellEnd"/>
+      <w:r>
+        <w:t xml:space="preserve">, a prototyping </w:t>
+      </w:r>
+      <w:r>
+        <w:t xml:space="preserve">board used to create DIY interfaces for games. </w:t>
+      </w:r>
+    </w:p>
+    <w:p>
+      <w:r>
+        <w:t xml:space="preserve">Other methods: Using Arduino Micro board to enable textiles switches to control </w:t>
+      </w:r>
+      <w:r>
+        <w:t xml:space="preserve">browser-based games on a USB-connected laptop. </w:t>
+      </w:r>
+    </w:p>
     <w:sectPr>
       <w:pgSz w:w="12240" w:h="15840"/>
       <w:pgMar w:top="1417" w:right="1417" w:bottom="1417" w:left="1417" w:header="708" w:footer="708" w:gutter="0"/>

</xml_diff>

<commit_message>
CART360: Added Etude 01, edited critical reflection 02; added week 03 exercises
</commit_message>
<xml_diff>
--- a/Critical Reflections/Critical_Reflection02.docx
+++ b/Critical Reflections/Critical_Reflection02.docx
@@ -40,21 +40,12 @@
           <w:lang w:val="fr-CA"/>
         </w:rPr>
       </w:pPr>
-      <w:proofErr w:type="spellStart"/>
-      <w:r>
-        <w:rPr>
-          <w:rFonts w:ascii="Times New Roman" w:eastAsia="Times New Roman" w:hAnsi="Times New Roman" w:cs="Times New Roman"/>
-          <w:lang w:val="fr-CA"/>
-        </w:rPr>
-        <w:t>Student</w:t>
-      </w:r>
-      <w:proofErr w:type="spellEnd"/>
-      <w:r>
-        <w:rPr>
-          <w:rFonts w:ascii="Times New Roman" w:eastAsia="Times New Roman" w:hAnsi="Times New Roman" w:cs="Times New Roman"/>
-          <w:lang w:val="fr-CA"/>
-        </w:rPr>
-        <w:t xml:space="preserve"> ID: 40177594</w:t>
+      <w:r>
+        <w:rPr>
+          <w:rFonts w:ascii="Times New Roman" w:eastAsia="Times New Roman" w:hAnsi="Times New Roman" w:cs="Times New Roman"/>
+          <w:lang w:val="fr-CA"/>
+        </w:rPr>
+        <w:t>Student ID: 40177594</w:t>
       </w:r>
     </w:p>
     <w:p>
@@ -352,16 +343,8 @@
         <w:rPr>
           <w:rFonts w:ascii="Times New Roman" w:eastAsia="Times New Roman" w:hAnsi="Times New Roman" w:cs="Times New Roman"/>
         </w:rPr>
-        <w:t xml:space="preserve">Elio </w:t>
-      </w:r>
-      <w:proofErr w:type="spellStart"/>
-      <w:r>
-        <w:rPr>
-          <w:rFonts w:ascii="Times New Roman" w:eastAsia="Times New Roman" w:hAnsi="Times New Roman" w:cs="Times New Roman"/>
-        </w:rPr>
-        <w:t>Bidinost</w:t>
-      </w:r>
-      <w:proofErr w:type="spellEnd"/>
+        <w:t>Elio Bidinost</w:t>
+      </w:r>
     </w:p>
     <w:p>
       <w:pPr>
@@ -416,15 +399,7 @@
         <w:t>to gives space to marginalized groups and promote intersectional practices such as Dames Making Games.</w:t>
       </w:r>
       <w:r>
-        <w:t xml:space="preserve"> Alternative controllers </w:t>
-      </w:r>
-      <w:proofErr w:type="gramStart"/>
-      <w:r>
-        <w:t>gives</w:t>
-      </w:r>
-      <w:proofErr w:type="gramEnd"/>
-      <w:r>
-        <w:t xml:space="preserve"> the opportunity to remove the established conventions in games</w:t>
+        <w:t xml:space="preserve"> Alternative controllers gives the opportunity to remove the established conventions in games</w:t>
       </w:r>
       <w:r>
         <w:t xml:space="preserve"> and design</w:t>
@@ -448,15 +423,7 @@
     </w:p>
     <w:p>
       <w:r>
-        <w:t xml:space="preserve">There </w:t>
-      </w:r>
-      <w:proofErr w:type="gramStart"/>
-      <w:r>
-        <w:t>was</w:t>
-      </w:r>
-      <w:proofErr w:type="gramEnd"/>
-      <w:r>
-        <w:t xml:space="preserve"> multiple objectives within t</w:t>
+        <w:t>There was multiple objectives within t</w:t>
       </w:r>
       <w:r>
         <w:t>hese researches: identify affordances an e-textile can bring with alternative game controllers, develop materials and kits usable in future</w:t>
@@ -529,34 +496,73 @@
     </w:p>
     <w:p>
       <w:r>
-        <w:t xml:space="preserve">The first workshop, Introduction to Textile Game Controllers, introduced a curated selection of materials and prototyping methods to gauge interest in topics for future workshops.  Three sensing methods were introduced: capacitive sensing, digital switches, and analog sensors, all made with conductive textiles. First method: connecting e-textiles on </w:t>
-      </w:r>
-      <w:proofErr w:type="spellStart"/>
-      <w:r>
-        <w:t>Makey</w:t>
-      </w:r>
-      <w:proofErr w:type="spellEnd"/>
+        <w:t xml:space="preserve">The first workshop, Introduction to Textile Game Controllers, introduced a curated selection of materials and prototyping methods to gauge interest in topics for future workshops.  Three sensing methods were introduced: capacitive sensing, digital switches, and analog sensors, all made with conductive textiles. First method: connecting e-textiles on Makey Makey, a prototyping </w:t>
+      </w:r>
+      <w:r>
+        <w:t xml:space="preserve">board used to create DIY interfaces for games. </w:t>
+      </w:r>
+    </w:p>
+    <w:p>
+      <w:r>
+        <w:t xml:space="preserve">Other methods: Using Arduino Micro board to enable textiles switches to control </w:t>
+      </w:r>
+      <w:r>
+        <w:t xml:space="preserve">browser-based games on a USB-connected laptop. </w:t>
+      </w:r>
+    </w:p>
+    <w:p>
+      <w:r>
+        <w:t>Workshop 02 – Body-Centric Game Controllers: Deep dive into creating game controllers using analog sensors. Sensors are created with conductive fabric and resistive plastic sheeting. Create pressure-sensitive textile buttons designed for specific parts of the body.</w:t>
+      </w:r>
+    </w:p>
+    <w:p>
+      <w:r>
+        <w:t xml:space="preserve">Workshop 03- Wearable Game Controllers : Concept of digital switches focused on a more complex implementation of them, introduced the idea of “social switches”- closed </w:t>
+      </w:r>
+      <w:r>
+        <w:t xml:space="preserve">or completed by multiple </w:t>
+      </w:r>
+      <w:r>
+        <w:lastRenderedPageBreak/>
+        <w:t xml:space="preserve">bodies.  A piece of conductive fabric on another person’s body part will close the switch  and make electrical connection. </w:t>
+      </w:r>
+      <w:r>
+        <w:t xml:space="preserve"> Focus placed on multiplayer/collaborative games. </w:t>
+      </w:r>
+    </w:p>
+    <w:p>
+      <w:r>
+        <w:t>Workshop 04- Stitch and Stuff: Making Embroidered Games: Creation of capacitive sensors using embroidering techniques with conductive thread. Took hardware-only approach to make textile game controller, game does not rely on a screen=-based device.</w:t>
+      </w:r>
+    </w:p>
+    <w:p>
+      <w:r>
+        <w:t xml:space="preserve">Workshop 05 – Fun with Felting: used the same sensing technique (capacitive) with a different crafting technique - felting. Game controllers looked most like consumer game controllers.  Participants were more comfortable with a usual aspect of game controller. </w:t>
+      </w:r>
+    </w:p>
+    <w:p/>
+    <w:p>
+      <w:r>
+        <w:t xml:space="preserve">Workshops identify dynamic processes of participants experience. Two main methods: photobooth particpants to self-document and “live” presentation  </w:t>
+      </w:r>
+      <w:r>
+        <w:t xml:space="preserve">materials were introduced to rapidly respond  to participants needs while sessions were in progress. </w:t>
+      </w:r>
       <w:r>
         <w:t xml:space="preserve"> </w:t>
       </w:r>
-      <w:proofErr w:type="spellStart"/>
-      <w:r>
-        <w:t>Makey</w:t>
-      </w:r>
-      <w:proofErr w:type="spellEnd"/>
-      <w:r>
-        <w:t xml:space="preserve">, a prototyping </w:t>
-      </w:r>
-      <w:r>
-        <w:t xml:space="preserve">board used to create DIY interfaces for games. </w:t>
-      </w:r>
-    </w:p>
-    <w:p>
-      <w:r>
-        <w:t xml:space="preserve">Other methods: Using Arduino Micro board to enable textiles switches to control </w:t>
-      </w:r>
-      <w:r>
-        <w:t xml:space="preserve">browser-based games on a USB-connected laptop. </w:t>
+      <w:r>
+        <w:t xml:space="preserve">   </w:t>
+      </w:r>
+    </w:p>
+    <w:p>
+      <w:r>
+        <w:t xml:space="preserve">Remote adaptation because of COVID-19. </w:t>
+      </w:r>
+    </w:p>
+    <w:p>
+      <w:r>
+        <w:t xml:space="preserve">Workshops-&gt; spaces to enable material development and way to share skills and domain knowledge across participants. </w:t>
       </w:r>
     </w:p>
     <w:sectPr>

</xml_diff>